<commit_message>
Hello World! Old man is here.
</commit_message>
<xml_diff>
--- a/QA Manual Azadova 2024.docx
+++ b/QA Manual Azadova 2024.docx
@@ -16,6 +16,22 @@
           <w:lang w:val="en-US"/>
         </w:rPr>
         <w:t>1. First test commit.</w:t>
+      </w:r>
+    </w:p>
+    <w:p>
+      <w:pPr>
+        <w:spacing w:after="0" w:line="360" w:lineRule="auto"/>
+        <w:ind w:firstLine="709"/>
+        <w:jc w:val="both"/>
+        <w:rPr>
+          <w:lang w:val="en-US"/>
+        </w:rPr>
+      </w:pPr>
+      <w:r>
+        <w:rPr>
+          <w:lang w:val="en-US"/>
+        </w:rPr>
+        <w:t>2. Hello World! Old Man is here.</w:t>
       </w:r>
       <w:bookmarkStart w:id="0" w:name="_GoBack"/>
       <w:bookmarkEnd w:id="0"/>

</xml_diff>